<commit_message>
final a4 code, design, & journal
</commit_message>
<xml_diff>
--- a/Assignment4/Design document.docx
+++ b/Assignment4/Design document.docx
@@ -601,27 +601,7 @@
           <w:lang w:val="en-US"/>
           <w14:ligatures w14:val="none"/>
         </w:rPr>
-        <w:t xml:space="preserve"> has methods for </w:t>
-      </w:r>
-      <w:proofErr w:type="gramStart"/>
-      <w:r>
-        <w:rPr>
-          <w:rFonts w:eastAsia="Times New Roman" w:cstheme="majorBidi"/>
-          <w:kern w:val="0"/>
-          <w:lang w:val="en-US"/>
-          <w14:ligatures w14:val="none"/>
-        </w:rPr>
-        <w:t>adding,</w:t>
-      </w:r>
-      <w:proofErr w:type="gramEnd"/>
-      <w:r>
-        <w:rPr>
-          <w:rFonts w:eastAsia="Times New Roman" w:cstheme="majorBidi"/>
-          <w:kern w:val="0"/>
-          <w:lang w:val="en-US"/>
-          <w14:ligatures w14:val="none"/>
-        </w:rPr>
-        <w:t xml:space="preserve"> and removing items from the inventory.</w:t>
+        <w:t xml:space="preserve"> has methods for adding, and removing items from the inventory.</w:t>
       </w:r>
     </w:p>
     <w:p>
@@ -841,6 +821,7 @@
           <w:lang w:val="en-US"/>
           <w14:ligatures w14:val="none"/>
         </w:rPr>
+        <w:lastRenderedPageBreak/>
         <w:t xml:space="preserve">File: game.cpp, </w:t>
       </w:r>
       <w:proofErr w:type="spellStart"/>
@@ -1106,27 +1087,7 @@
           <w:lang w:val="en-US"/>
           <w14:ligatures w14:val="none"/>
         </w:rPr>
-        <w:t xml:space="preserve"> </w:t>
-      </w:r>
-      <w:proofErr w:type="gramStart"/>
-      <w:r>
-        <w:rPr>
-          <w:rFonts w:eastAsia="Times New Roman" w:cstheme="majorBidi"/>
-          <w:kern w:val="0"/>
-          <w:lang w:val="en-US"/>
-          <w14:ligatures w14:val="none"/>
-        </w:rPr>
-        <w:t>randomly decreases hunger</w:t>
-      </w:r>
-      <w:proofErr w:type="gramEnd"/>
-      <w:r>
-        <w:rPr>
-          <w:rFonts w:eastAsia="Times New Roman" w:cstheme="majorBidi"/>
-          <w:kern w:val="0"/>
-          <w:lang w:val="en-US"/>
-          <w14:ligatures w14:val="none"/>
-        </w:rPr>
-        <w:t xml:space="preserve"> (1-3 points).</w:t>
+        <w:t xml:space="preserve"> randomly decreases hunger (1-3 points).</w:t>
       </w:r>
     </w:p>
     <w:p>
@@ -1150,27 +1111,7 @@
           <w:lang w:val="en-US"/>
           <w14:ligatures w14:val="none"/>
         </w:rPr>
-        <w:t xml:space="preserve">If hunger drops to zero, </w:t>
-      </w:r>
-      <w:proofErr w:type="gramStart"/>
-      <w:r>
-        <w:rPr>
-          <w:rFonts w:eastAsia="Times New Roman" w:cstheme="majorBidi"/>
-          <w:kern w:val="0"/>
-          <w:lang w:val="en-US"/>
-          <w14:ligatures w14:val="none"/>
-        </w:rPr>
-        <w:t>ends game</w:t>
-      </w:r>
-      <w:proofErr w:type="gramEnd"/>
-      <w:r>
-        <w:rPr>
-          <w:rFonts w:eastAsia="Times New Roman" w:cstheme="majorBidi"/>
-          <w:kern w:val="0"/>
-          <w:lang w:val="en-US"/>
-          <w14:ligatures w14:val="none"/>
-        </w:rPr>
-        <w:t xml:space="preserve"> with starvation message.</w:t>
+        <w:t>If hunger drops to zero, ends game with starvation message.</w:t>
       </w:r>
     </w:p>
     <w:p>
@@ -1933,6 +1874,7 @@
           <w:lang w:val="en-US"/>
           <w14:ligatures w14:val="none"/>
         </w:rPr>
+        <w:lastRenderedPageBreak/>
         <w:t>resolve_item_id</w:t>
       </w:r>
       <w:proofErr w:type="spellEnd"/>
@@ -2049,8 +1991,6 @@
         <w:rPr>
           <w:rFonts w:eastAsia="Times New Roman" w:cstheme="majorBidi"/>
           <w:kern w:val="0"/>
-          <w:sz w:val="20"/>
-          <w:szCs w:val="20"/>
           <w:lang w:val="en-US"/>
           <w14:ligatures w14:val="none"/>
         </w:rPr>
@@ -2218,107 +2158,7 @@
           <w14:ligatures w14:val="none"/>
         </w:rPr>
         <w:br/>
-        <w:t xml:space="preserve">Applies damage to the enemy. If </w:t>
-      </w:r>
-      <w:proofErr w:type="gramStart"/>
-      <w:r>
-        <w:rPr>
-          <w:rFonts w:eastAsia="Times New Roman" w:cstheme="majorBidi"/>
-          <w:kern w:val="0"/>
-          <w:lang w:val="en-US"/>
-          <w14:ligatures w14:val="none"/>
-        </w:rPr>
-        <w:t>enemy</w:t>
-      </w:r>
-      <w:proofErr w:type="gramEnd"/>
-      <w:r>
-        <w:rPr>
-          <w:rFonts w:eastAsia="Times New Roman" w:cstheme="majorBidi"/>
-          <w:kern w:val="0"/>
-          <w:lang w:val="en-US"/>
-          <w14:ligatures w14:val="none"/>
-        </w:rPr>
-        <w:t xml:space="preserve"> is defeated, </w:t>
-      </w:r>
-      <w:proofErr w:type="gramStart"/>
-      <w:r>
-        <w:rPr>
-          <w:rFonts w:eastAsia="Times New Roman" w:cstheme="majorBidi"/>
-          <w:kern w:val="0"/>
-          <w:lang w:val="en-US"/>
-          <w14:ligatures w14:val="none"/>
-        </w:rPr>
-        <w:t>drops</w:t>
-      </w:r>
-      <w:proofErr w:type="gramEnd"/>
-      <w:r>
-        <w:rPr>
-          <w:rFonts w:eastAsia="Times New Roman" w:cstheme="majorBidi"/>
-          <w:kern w:val="0"/>
-          <w:lang w:val="en-US"/>
-          <w14:ligatures w14:val="none"/>
-        </w:rPr>
-        <w:t xml:space="preserve"> all items in </w:t>
-      </w:r>
-      <w:proofErr w:type="gramStart"/>
-      <w:r>
-        <w:rPr>
-          <w:rFonts w:eastAsia="Times New Roman" w:cstheme="majorBidi"/>
-          <w:kern w:val="0"/>
-          <w:lang w:val="en-US"/>
-          <w14:ligatures w14:val="none"/>
-        </w:rPr>
-        <w:t>current</w:t>
-      </w:r>
-      <w:proofErr w:type="gramEnd"/>
-      <w:r>
-        <w:rPr>
-          <w:rFonts w:eastAsia="Times New Roman" w:cstheme="majorBidi"/>
-          <w:kern w:val="0"/>
-          <w:lang w:val="en-US"/>
-          <w14:ligatures w14:val="none"/>
-        </w:rPr>
-        <w:t xml:space="preserve"> room and </w:t>
-      </w:r>
-      <w:proofErr w:type="gramStart"/>
-      <w:r>
-        <w:rPr>
-          <w:rFonts w:eastAsia="Times New Roman" w:cstheme="majorBidi"/>
-          <w:kern w:val="0"/>
-          <w:lang w:val="en-US"/>
-          <w14:ligatures w14:val="none"/>
-        </w:rPr>
-        <w:t>removes</w:t>
-      </w:r>
-      <w:proofErr w:type="gramEnd"/>
-      <w:r>
-        <w:rPr>
-          <w:rFonts w:eastAsia="Times New Roman" w:cstheme="majorBidi"/>
-          <w:kern w:val="0"/>
-          <w:lang w:val="en-US"/>
-          <w14:ligatures w14:val="none"/>
-        </w:rPr>
-        <w:t xml:space="preserve"> the enemy from the room. If enemy survives, </w:t>
-      </w:r>
-      <w:proofErr w:type="gramStart"/>
-      <w:r>
-        <w:rPr>
-          <w:rFonts w:eastAsia="Times New Roman" w:cstheme="majorBidi"/>
-          <w:kern w:val="0"/>
-          <w:lang w:val="en-US"/>
-          <w14:ligatures w14:val="none"/>
-        </w:rPr>
-        <w:t>triggers</w:t>
-      </w:r>
-      <w:proofErr w:type="gramEnd"/>
-      <w:r>
-        <w:rPr>
-          <w:rFonts w:eastAsia="Times New Roman" w:cstheme="majorBidi"/>
-          <w:kern w:val="0"/>
-          <w:lang w:val="en-US"/>
-          <w14:ligatures w14:val="none"/>
-        </w:rPr>
-        <w:t xml:space="preserve"> a counterattack, with a 20% chance of critical hit. If player health falls to zero, ends the game with a death message.</w:t>
+        <w:t>Applies damage to the enemy. If enemy is defeated, drops all items in current room and removes the enemy from the room. If enemy survives, triggers a counterattack, with a 20% chance of critical hit. If player health falls to zero, ends the game with a death message.</w:t>
       </w:r>
     </w:p>
     <w:p>
@@ -2427,19 +2267,7 @@
           <w:szCs w:val="27"/>
           <w14:ligatures w14:val="none"/>
         </w:rPr>
-        <w:t xml:space="preserve">4.2 </w:t>
-      </w:r>
-      <w:r>
-        <w:rPr>
-          <w:rFonts w:eastAsia="Times New Roman" w:cstheme="majorBidi"/>
-          <w:b/>
-          <w:bCs/>
-          <w:kern w:val="0"/>
-          <w:sz w:val="20"/>
-          <w:szCs w:val="20"/>
-          <w14:ligatures w14:val="none"/>
-        </w:rPr>
-        <w:t>Player</w:t>
+        <w:t>4.2 Player</w:t>
       </w:r>
     </w:p>
     <w:p>
@@ -3004,6 +2832,7 @@
           <w:rStyle w:val="Strong"/>
           <w:rFonts w:asciiTheme="majorBidi" w:eastAsiaTheme="majorEastAsia" w:hAnsiTheme="majorBidi" w:cstheme="majorBidi"/>
         </w:rPr>
+        <w:lastRenderedPageBreak/>
         <w:t>get_inventory() const</w:t>
       </w:r>
       <w:r>
@@ -3330,8 +3159,8 @@
           <w:b/>
           <w:bCs/>
           <w:kern w:val="0"/>
-          <w:sz w:val="20"/>
-          <w:szCs w:val="20"/>
+          <w:sz w:val="25"/>
+          <w:szCs w:val="25"/>
           <w14:ligatures w14:val="none"/>
         </w:rPr>
         <w:t>Character</w:t>
@@ -3607,8 +3436,9 @@
           <w:lang w:val="en-US"/>
           <w14:ligatures w14:val="none"/>
         </w:rPr>
-        <w:t>c</w:t>
-      </w:r>
+        <w:t xml:space="preserve">character::character(const std::string&amp; id, const std::string&amp; description, int health, int damage, const std::vector&lt;std::string&gt;&amp; </w:t>
+      </w:r>
+      <w:proofErr w:type="spellStart"/>
       <w:r>
         <w:rPr>
           <w:rFonts w:eastAsia="Times New Roman" w:cstheme="majorBidi"/>
@@ -3618,8 +3448,9 @@
           <w:lang w:val="en-US"/>
           <w14:ligatures w14:val="none"/>
         </w:rPr>
-        <w:t>haracter::character(const std::string&amp; id,</w:t>
-      </w:r>
+        <w:t>drop_items</w:t>
+      </w:r>
+      <w:proofErr w:type="spellEnd"/>
       <w:r>
         <w:rPr>
           <w:rFonts w:eastAsia="Times New Roman" w:cstheme="majorBidi"/>
@@ -3629,8 +3460,9 @@
           <w:lang w:val="en-US"/>
           <w14:ligatures w14:val="none"/>
         </w:rPr>
-        <w:t xml:space="preserve"> </w:t>
-      </w:r>
+        <w:t xml:space="preserve">, bool </w:t>
+      </w:r>
+      <w:proofErr w:type="spellStart"/>
       <w:r>
         <w:rPr>
           <w:rFonts w:eastAsia="Times New Roman" w:cstheme="majorBidi"/>
@@ -3640,8 +3472,9 @@
           <w:lang w:val="en-US"/>
           <w14:ligatures w14:val="none"/>
         </w:rPr>
-        <w:t>const std::string&amp; description,</w:t>
-      </w:r>
+        <w:t>is_peaceful</w:t>
+      </w:r>
+      <w:proofErr w:type="spellEnd"/>
       <w:r>
         <w:rPr>
           <w:rFonts w:eastAsia="Times New Roman" w:cstheme="majorBidi"/>
@@ -3651,8 +3484,9 @@
           <w:lang w:val="en-US"/>
           <w14:ligatures w14:val="none"/>
         </w:rPr>
-        <w:t xml:space="preserve"> </w:t>
-      </w:r>
+        <w:t xml:space="preserve">, const std::string&amp; </w:t>
+      </w:r>
+      <w:proofErr w:type="spellStart"/>
       <w:r>
         <w:rPr>
           <w:rFonts w:eastAsia="Times New Roman" w:cstheme="majorBidi"/>
@@ -3662,8 +3496,9 @@
           <w:lang w:val="en-US"/>
           <w14:ligatures w14:val="none"/>
         </w:rPr>
-        <w:t>int health,</w:t>
-      </w:r>
+        <w:t>greeting_text</w:t>
+      </w:r>
+      <w:proofErr w:type="spellEnd"/>
       <w:r>
         <w:rPr>
           <w:rFonts w:eastAsia="Times New Roman" w:cstheme="majorBidi"/>
@@ -3673,8 +3508,9 @@
           <w:lang w:val="en-US"/>
           <w14:ligatures w14:val="none"/>
         </w:rPr>
-        <w:t xml:space="preserve"> </w:t>
-      </w:r>
+        <w:t xml:space="preserve">, const std::string&amp; </w:t>
+      </w:r>
+      <w:proofErr w:type="spellStart"/>
       <w:r>
         <w:rPr>
           <w:rFonts w:eastAsia="Times New Roman" w:cstheme="majorBidi"/>
@@ -3684,8 +3520,9 @@
           <w:lang w:val="en-US"/>
           <w14:ligatures w14:val="none"/>
         </w:rPr>
-        <w:t>int damage,</w:t>
-      </w:r>
+        <w:t>gift_item_id</w:t>
+      </w:r>
+      <w:proofErr w:type="spellEnd"/>
       <w:r>
         <w:rPr>
           <w:rFonts w:eastAsia="Times New Roman" w:cstheme="majorBidi"/>
@@ -3695,8 +3532,9 @@
           <w:lang w:val="en-US"/>
           <w14:ligatures w14:val="none"/>
         </w:rPr>
-        <w:t xml:space="preserve"> </w:t>
-      </w:r>
+        <w:t xml:space="preserve">) : id(id), description(description), health(health), damage(damage), </w:t>
+      </w:r>
+      <w:proofErr w:type="spellStart"/>
       <w:r>
         <w:rPr>
           <w:rFonts w:eastAsia="Times New Roman" w:cstheme="majorBidi"/>
@@ -3706,9 +3544,9 @@
           <w:lang w:val="en-US"/>
           <w14:ligatures w14:val="none"/>
         </w:rPr>
-        <w:t xml:space="preserve">const std::vector&lt;std::string&gt;&amp; </w:t>
-      </w:r>
-      <w:proofErr w:type="spellStart"/>
+        <w:t>drop_items</w:t>
+      </w:r>
+      <w:proofErr w:type="spellEnd"/>
       <w:r>
         <w:rPr>
           <w:rFonts w:eastAsia="Times New Roman" w:cstheme="majorBidi"/>
@@ -3718,9 +3556,9 @@
           <w:lang w:val="en-US"/>
           <w14:ligatures w14:val="none"/>
         </w:rPr>
-        <w:t>drop_items</w:t>
-      </w:r>
-      <w:proofErr w:type="spellEnd"/>
+        <w:t>(</w:t>
+      </w:r>
+      <w:proofErr w:type="spellStart"/>
       <w:r>
         <w:rPr>
           <w:rFonts w:eastAsia="Times New Roman" w:cstheme="majorBidi"/>
@@ -3730,8 +3568,9 @@
           <w:lang w:val="en-US"/>
           <w14:ligatures w14:val="none"/>
         </w:rPr>
-        <w:t>,</w:t>
-      </w:r>
+        <w:t>drop_items</w:t>
+      </w:r>
+      <w:proofErr w:type="spellEnd"/>
       <w:r>
         <w:rPr>
           <w:rFonts w:eastAsia="Times New Roman" w:cstheme="majorBidi"/>
@@ -3741,8 +3580,9 @@
           <w:lang w:val="en-US"/>
           <w14:ligatures w14:val="none"/>
         </w:rPr>
-        <w:t xml:space="preserve"> </w:t>
-      </w:r>
+        <w:t>), peaceful(</w:t>
+      </w:r>
+      <w:proofErr w:type="spellStart"/>
       <w:r>
         <w:rPr>
           <w:rFonts w:eastAsia="Times New Roman" w:cstheme="majorBidi"/>
@@ -3752,9 +3592,9 @@
           <w:lang w:val="en-US"/>
           <w14:ligatures w14:val="none"/>
         </w:rPr>
-        <w:t xml:space="preserve">bool </w:t>
-      </w:r>
-      <w:proofErr w:type="spellStart"/>
+        <w:t>is_peaceful</w:t>
+      </w:r>
+      <w:proofErr w:type="spellEnd"/>
       <w:r>
         <w:rPr>
           <w:rFonts w:eastAsia="Times New Roman" w:cstheme="majorBidi"/>
@@ -3764,9 +3604,9 @@
           <w:lang w:val="en-US"/>
           <w14:ligatures w14:val="none"/>
         </w:rPr>
-        <w:t>is_peaceful</w:t>
-      </w:r>
-      <w:proofErr w:type="spellEnd"/>
+        <w:t>), greeting(</w:t>
+      </w:r>
+      <w:proofErr w:type="spellStart"/>
       <w:r>
         <w:rPr>
           <w:rFonts w:eastAsia="Times New Roman" w:cstheme="majorBidi"/>
@@ -3776,8 +3616,9 @@
           <w:lang w:val="en-US"/>
           <w14:ligatures w14:val="none"/>
         </w:rPr>
-        <w:t>,</w:t>
-      </w:r>
+        <w:t>greeting_text</w:t>
+      </w:r>
+      <w:proofErr w:type="spellEnd"/>
       <w:r>
         <w:rPr>
           <w:rFonts w:eastAsia="Times New Roman" w:cstheme="majorBidi"/>
@@ -3787,8 +3628,9 @@
           <w:lang w:val="en-US"/>
           <w14:ligatures w14:val="none"/>
         </w:rPr>
-        <w:t xml:space="preserve"> </w:t>
-      </w:r>
+        <w:t xml:space="preserve">), </w:t>
+      </w:r>
+      <w:proofErr w:type="spellStart"/>
       <w:r>
         <w:rPr>
           <w:rFonts w:eastAsia="Times New Roman" w:cstheme="majorBidi"/>
@@ -3798,9 +3640,9 @@
           <w:lang w:val="en-US"/>
           <w14:ligatures w14:val="none"/>
         </w:rPr>
-        <w:t xml:space="preserve">const std::string&amp; </w:t>
-      </w:r>
-      <w:proofErr w:type="spellStart"/>
+        <w:t>gift_item</w:t>
+      </w:r>
+      <w:proofErr w:type="spellEnd"/>
       <w:r>
         <w:rPr>
           <w:rFonts w:eastAsia="Times New Roman" w:cstheme="majorBidi"/>
@@ -3810,9 +3652,9 @@
           <w:lang w:val="en-US"/>
           <w14:ligatures w14:val="none"/>
         </w:rPr>
-        <w:t>greeting_text</w:t>
-      </w:r>
-      <w:proofErr w:type="spellEnd"/>
+        <w:t>(</w:t>
+      </w:r>
+      <w:proofErr w:type="spellStart"/>
       <w:r>
         <w:rPr>
           <w:rFonts w:eastAsia="Times New Roman" w:cstheme="majorBidi"/>
@@ -3822,8 +3664,9 @@
           <w:lang w:val="en-US"/>
           <w14:ligatures w14:val="none"/>
         </w:rPr>
-        <w:t>,</w:t>
-      </w:r>
+        <w:t>gift_item_id</w:t>
+      </w:r>
+      <w:proofErr w:type="spellEnd"/>
       <w:r>
         <w:rPr>
           <w:rFonts w:eastAsia="Times New Roman" w:cstheme="majorBidi"/>
@@ -3833,274 +3676,7 @@
           <w:lang w:val="en-US"/>
           <w14:ligatures w14:val="none"/>
         </w:rPr>
-        <w:t xml:space="preserve"> </w:t>
-      </w:r>
-      <w:r>
-        <w:rPr>
-          <w:rFonts w:eastAsia="Times New Roman" w:cstheme="majorBidi"/>
-          <w:b/>
-          <w:bCs/>
-          <w:kern w:val="0"/>
-          <w:lang w:val="en-US"/>
-          <w14:ligatures w14:val="none"/>
-        </w:rPr>
-        <w:t xml:space="preserve">const std::string&amp; </w:t>
-      </w:r>
-      <w:proofErr w:type="spellStart"/>
-      <w:r>
-        <w:rPr>
-          <w:rFonts w:eastAsia="Times New Roman" w:cstheme="majorBidi"/>
-          <w:b/>
-          <w:bCs/>
-          <w:kern w:val="0"/>
-          <w:lang w:val="en-US"/>
-          <w14:ligatures w14:val="none"/>
-        </w:rPr>
-        <w:t>gift_item_id</w:t>
-      </w:r>
-      <w:proofErr w:type="spellEnd"/>
-      <w:r>
-        <w:rPr>
-          <w:rFonts w:eastAsia="Times New Roman" w:cstheme="majorBidi"/>
-          <w:b/>
-          <w:bCs/>
-          <w:kern w:val="0"/>
-          <w:lang w:val="en-US"/>
-          <w14:ligatures w14:val="none"/>
-        </w:rPr>
-        <w:t>) : id(id),</w:t>
-      </w:r>
-      <w:r>
-        <w:rPr>
-          <w:rFonts w:eastAsia="Times New Roman" w:cstheme="majorBidi"/>
-          <w:b/>
-          <w:bCs/>
-          <w:kern w:val="0"/>
-          <w:lang w:val="en-US"/>
-          <w14:ligatures w14:val="none"/>
-        </w:rPr>
-        <w:t xml:space="preserve"> </w:t>
-      </w:r>
-      <w:r>
-        <w:rPr>
-          <w:rFonts w:eastAsia="Times New Roman" w:cstheme="majorBidi"/>
-          <w:b/>
-          <w:bCs/>
-          <w:kern w:val="0"/>
-          <w:lang w:val="en-US"/>
-          <w14:ligatures w14:val="none"/>
-        </w:rPr>
-        <w:t>description(description), health(health), damage(damage),</w:t>
-      </w:r>
-      <w:r>
-        <w:rPr>
-          <w:rFonts w:eastAsia="Times New Roman" w:cstheme="majorBidi"/>
-          <w:b/>
-          <w:bCs/>
-          <w:kern w:val="0"/>
-          <w:lang w:val="en-US"/>
-          <w14:ligatures w14:val="none"/>
-        </w:rPr>
-        <w:t xml:space="preserve"> </w:t>
-      </w:r>
-      <w:proofErr w:type="spellStart"/>
-      <w:r>
-        <w:rPr>
-          <w:rFonts w:eastAsia="Times New Roman" w:cstheme="majorBidi"/>
-          <w:b/>
-          <w:bCs/>
-          <w:kern w:val="0"/>
-          <w:lang w:val="en-US"/>
-          <w14:ligatures w14:val="none"/>
-        </w:rPr>
-        <w:t>drop_items</w:t>
-      </w:r>
-      <w:proofErr w:type="spellEnd"/>
-      <w:r>
-        <w:rPr>
-          <w:rFonts w:eastAsia="Times New Roman" w:cstheme="majorBidi"/>
-          <w:b/>
-          <w:bCs/>
-          <w:kern w:val="0"/>
-          <w:lang w:val="en-US"/>
-          <w14:ligatures w14:val="none"/>
-        </w:rPr>
-        <w:t>(</w:t>
-      </w:r>
-      <w:proofErr w:type="spellStart"/>
-      <w:r>
-        <w:rPr>
-          <w:rFonts w:eastAsia="Times New Roman" w:cstheme="majorBidi"/>
-          <w:b/>
-          <w:bCs/>
-          <w:kern w:val="0"/>
-          <w:lang w:val="en-US"/>
-          <w14:ligatures w14:val="none"/>
-        </w:rPr>
-        <w:t>drop_items</w:t>
-      </w:r>
-      <w:proofErr w:type="spellEnd"/>
-      <w:r>
-        <w:rPr>
-          <w:rFonts w:eastAsia="Times New Roman" w:cstheme="majorBidi"/>
-          <w:b/>
-          <w:bCs/>
-          <w:kern w:val="0"/>
-          <w:lang w:val="en-US"/>
-          <w14:ligatures w14:val="none"/>
-        </w:rPr>
-        <w:t>),</w:t>
-      </w:r>
-      <w:r>
-        <w:rPr>
-          <w:rFonts w:eastAsia="Times New Roman" w:cstheme="majorBidi"/>
-          <w:b/>
-          <w:bCs/>
-          <w:kern w:val="0"/>
-          <w:lang w:val="en-US"/>
-          <w14:ligatures w14:val="none"/>
-        </w:rPr>
-        <w:t xml:space="preserve"> </w:t>
-      </w:r>
-      <w:r>
-        <w:rPr>
-          <w:rFonts w:eastAsia="Times New Roman" w:cstheme="majorBidi"/>
-          <w:b/>
-          <w:bCs/>
-          <w:kern w:val="0"/>
-          <w:lang w:val="en-US"/>
-          <w14:ligatures w14:val="none"/>
-        </w:rPr>
-        <w:t>peaceful(</w:t>
-      </w:r>
-      <w:proofErr w:type="spellStart"/>
-      <w:r>
-        <w:rPr>
-          <w:rFonts w:eastAsia="Times New Roman" w:cstheme="majorBidi"/>
-          <w:b/>
-          <w:bCs/>
-          <w:kern w:val="0"/>
-          <w:lang w:val="en-US"/>
-          <w14:ligatures w14:val="none"/>
-        </w:rPr>
-        <w:t>is_peaceful</w:t>
-      </w:r>
-      <w:proofErr w:type="spellEnd"/>
-      <w:r>
-        <w:rPr>
-          <w:rFonts w:eastAsia="Times New Roman" w:cstheme="majorBidi"/>
-          <w:b/>
-          <w:bCs/>
-          <w:kern w:val="0"/>
-          <w:lang w:val="en-US"/>
-          <w14:ligatures w14:val="none"/>
-        </w:rPr>
-        <w:t>),</w:t>
-      </w:r>
-      <w:r>
-        <w:rPr>
-          <w:rFonts w:eastAsia="Times New Roman" w:cstheme="majorBidi"/>
-          <w:b/>
-          <w:bCs/>
-          <w:kern w:val="0"/>
-          <w:lang w:val="en-US"/>
-          <w14:ligatures w14:val="none"/>
-        </w:rPr>
-        <w:t xml:space="preserve"> </w:t>
-      </w:r>
-      <w:r>
-        <w:rPr>
-          <w:rFonts w:eastAsia="Times New Roman" w:cstheme="majorBidi"/>
-          <w:b/>
-          <w:bCs/>
-          <w:kern w:val="0"/>
-          <w:lang w:val="en-US"/>
-          <w14:ligatures w14:val="none"/>
-        </w:rPr>
-        <w:t>greeting(</w:t>
-      </w:r>
-      <w:proofErr w:type="spellStart"/>
-      <w:r>
-        <w:rPr>
-          <w:rFonts w:eastAsia="Times New Roman" w:cstheme="majorBidi"/>
-          <w:b/>
-          <w:bCs/>
-          <w:kern w:val="0"/>
-          <w:lang w:val="en-US"/>
-          <w14:ligatures w14:val="none"/>
-        </w:rPr>
-        <w:t>greeting_text</w:t>
-      </w:r>
-      <w:proofErr w:type="spellEnd"/>
-      <w:r>
-        <w:rPr>
-          <w:rFonts w:eastAsia="Times New Roman" w:cstheme="majorBidi"/>
-          <w:b/>
-          <w:bCs/>
-          <w:kern w:val="0"/>
-          <w:lang w:val="en-US"/>
-          <w14:ligatures w14:val="none"/>
-        </w:rPr>
-        <w:t xml:space="preserve">), </w:t>
-      </w:r>
-      <w:proofErr w:type="spellStart"/>
-      <w:r>
-        <w:rPr>
-          <w:rFonts w:eastAsia="Times New Roman" w:cstheme="majorBidi"/>
-          <w:b/>
-          <w:bCs/>
-          <w:kern w:val="0"/>
-          <w:lang w:val="en-US"/>
-          <w14:ligatures w14:val="none"/>
-        </w:rPr>
-        <w:t>gift_item</w:t>
-      </w:r>
-      <w:proofErr w:type="spellEnd"/>
-      <w:r>
-        <w:rPr>
-          <w:rFonts w:eastAsia="Times New Roman" w:cstheme="majorBidi"/>
-          <w:b/>
-          <w:bCs/>
-          <w:kern w:val="0"/>
-          <w:lang w:val="en-US"/>
-          <w14:ligatures w14:val="none"/>
-        </w:rPr>
-        <w:t>(</w:t>
-      </w:r>
-      <w:proofErr w:type="spellStart"/>
-      <w:r>
-        <w:rPr>
-          <w:rFonts w:eastAsia="Times New Roman" w:cstheme="majorBidi"/>
-          <w:b/>
-          <w:bCs/>
-          <w:kern w:val="0"/>
-          <w:lang w:val="en-US"/>
-          <w14:ligatures w14:val="none"/>
-        </w:rPr>
-        <w:t>gift_item_id</w:t>
-      </w:r>
-      <w:proofErr w:type="spellEnd"/>
-      <w:r>
-        <w:rPr>
-          <w:rFonts w:eastAsia="Times New Roman" w:cstheme="majorBidi"/>
-          <w:b/>
-          <w:bCs/>
-          <w:kern w:val="0"/>
-          <w:lang w:val="en-US"/>
-          <w14:ligatures w14:val="none"/>
-        </w:rPr>
-        <w:t>) {}</w:t>
-      </w:r>
-      <w:r>
-        <w:rPr>
-          <w:rFonts w:eastAsia="Times New Roman" w:cstheme="majorBidi"/>
-          <w:b/>
-          <w:bCs/>
-          <w:kern w:val="0"/>
-          <w:lang w:val="en-US"/>
-          <w14:ligatures w14:val="none"/>
-        </w:rPr>
-        <w:t>:</w:t>
+        <w:t>) {}:</w:t>
       </w:r>
       <w:r>
         <w:rPr>
@@ -4260,6 +3836,7 @@
           <w:rStyle w:val="Strong"/>
           <w:rFonts w:asciiTheme="majorBidi" w:eastAsiaTheme="majorEastAsia" w:hAnsiTheme="majorBidi" w:cstheme="majorBidi"/>
         </w:rPr>
+        <w:lastRenderedPageBreak/>
         <w:t>get_drops() const</w:t>
       </w:r>
       <w:r>
@@ -4746,8 +4323,8 @@
           <w:b/>
           <w:bCs/>
           <w:kern w:val="0"/>
-          <w:sz w:val="20"/>
-          <w:szCs w:val="20"/>
+          <w:sz w:val="27"/>
+          <w:szCs w:val="27"/>
           <w14:ligatures w14:val="none"/>
         </w:rPr>
         <w:t>Item</w:t>
@@ -5008,6 +4585,7 @@
           <w:rStyle w:val="Strong"/>
           <w:rFonts w:asciiTheme="majorBidi" w:eastAsiaTheme="majorEastAsia" w:hAnsiTheme="majorBidi" w:cstheme="majorBidi"/>
         </w:rPr>
+        <w:lastRenderedPageBreak/>
         <w:t>get_hunger_restore() const</w:t>
       </w:r>
       <w:r>
@@ -5230,19 +4808,7 @@
           <w:szCs w:val="27"/>
           <w14:ligatures w14:val="none"/>
         </w:rPr>
-        <w:t xml:space="preserve">4.5 </w:t>
-      </w:r>
-      <w:r>
-        <w:rPr>
-          <w:rFonts w:eastAsia="Times New Roman" w:cstheme="majorBidi"/>
-          <w:b/>
-          <w:bCs/>
-          <w:kern w:val="0"/>
-          <w:sz w:val="20"/>
-          <w:szCs w:val="20"/>
-          <w14:ligatures w14:val="none"/>
-        </w:rPr>
-        <w:t>Room</w:t>
+        <w:t>4.5 Room</w:t>
       </w:r>
     </w:p>
     <w:p>
@@ -5729,6 +5295,7 @@
           <w:rStyle w:val="Strong"/>
           <w:rFonts w:asciiTheme="majorBidi" w:eastAsiaTheme="majorEastAsia" w:hAnsiTheme="majorBidi" w:cstheme="majorBidi"/>
         </w:rPr>
+        <w:lastRenderedPageBreak/>
         <w:t>Data Members:</w:t>
       </w:r>
     </w:p>
@@ -6050,19 +5617,7 @@
           <w:szCs w:val="27"/>
           <w14:ligatures w14:val="none"/>
         </w:rPr>
-        <w:t xml:space="preserve">4.6 </w:t>
-      </w:r>
-      <w:r>
-        <w:rPr>
-          <w:rFonts w:eastAsia="Times New Roman" w:cstheme="majorBidi"/>
-          <w:b/>
-          <w:bCs/>
-          <w:kern w:val="0"/>
-          <w:sz w:val="20"/>
-          <w:szCs w:val="20"/>
-          <w14:ligatures w14:val="none"/>
-        </w:rPr>
-        <w:t>Control</w:t>
+        <w:t>4.6 Control</w:t>
       </w:r>
     </w:p>
     <w:p>
@@ -6873,6 +6428,7 @@
           <w:rStyle w:val="Strong"/>
           <w:rFonts w:asciiTheme="majorBidi" w:eastAsiaTheme="majorEastAsia" w:hAnsiTheme="majorBidi" w:cstheme="majorBidi"/>
         </w:rPr>
+        <w:lastRenderedPageBreak/>
         <w:t>normalize_input(const std::string&amp; raw)</w:t>
       </w:r>
       <w:r>
@@ -7604,27 +7160,7 @@
           <w:lang w:val="en-US"/>
           <w14:ligatures w14:val="none"/>
         </w:rPr>
-        <w:t xml:space="preserve">If </w:t>
-      </w:r>
-      <w:proofErr w:type="gramStart"/>
-      <w:r>
-        <w:rPr>
-          <w:rFonts w:eastAsia="Times New Roman" w:cstheme="majorBidi"/>
-          <w:kern w:val="0"/>
-          <w:lang w:val="en-US"/>
-          <w14:ligatures w14:val="none"/>
-        </w:rPr>
-        <w:t>inventory</w:t>
-      </w:r>
-      <w:proofErr w:type="gramEnd"/>
-      <w:r>
-        <w:rPr>
-          <w:rFonts w:eastAsia="Times New Roman" w:cstheme="majorBidi"/>
-          <w:kern w:val="0"/>
-          <w:lang w:val="en-US"/>
-          <w14:ligatures w14:val="none"/>
-        </w:rPr>
-        <w:t xml:space="preserve"> is full, the item is not added.</w:t>
+        <w:t>If inventory is full, the item is not added.</w:t>
       </w:r>
     </w:p>
     <w:p>
@@ -7781,6 +7317,7 @@
           <w:lang w:val="en-US"/>
           <w14:ligatures w14:val="none"/>
         </w:rPr>
+        <w:lastRenderedPageBreak/>
         <w:t>has_</w:t>
       </w:r>
       <w:proofErr w:type="gramStart"/>
@@ -8381,8 +7918,8 @@
           <w:b/>
           <w:bCs/>
           <w:kern w:val="0"/>
-          <w:sz w:val="36"/>
-          <w:szCs w:val="36"/>
+          <w:sz w:val="32"/>
+          <w:szCs w:val="32"/>
           <w14:ligatures w14:val="none"/>
         </w:rPr>
       </w:pPr>
@@ -8392,107 +7929,23 @@
           <w:b/>
           <w:bCs/>
           <w:kern w:val="0"/>
-          <w:sz w:val="36"/>
-          <w:szCs w:val="36"/>
-          <w14:ligatures w14:val="none"/>
-        </w:rPr>
-        <w:t>5. Auxiliary Functions</w:t>
-      </w:r>
-    </w:p>
-    <w:p>
-      <w:pPr>
-        <w:spacing w:before="100" w:beforeAutospacing="1" w:after="100" w:afterAutospacing="1" w:line="240" w:lineRule="auto"/>
-        <w:outlineLvl w:val="2"/>
+          <w:sz w:val="32"/>
+          <w:szCs w:val="32"/>
+          <w14:ligatures w14:val="none"/>
+        </w:rPr>
+        <w:t>5</w:t>
+      </w:r>
+      <w:r>
         <w:rPr>
           <w:rFonts w:eastAsia="Times New Roman" w:cstheme="majorBidi"/>
           <w:b/>
           <w:bCs/>
           <w:kern w:val="0"/>
-          <w14:ligatures w14:val="none"/>
-        </w:rPr>
-      </w:pPr>
-      <w:r>
-        <w:rPr>
-          <w:rFonts w:eastAsia="Times New Roman" w:cstheme="majorBidi"/>
-          <w:b/>
-          <w:bCs/>
-          <w:kern w:val="0"/>
-          <w14:ligatures w14:val="none"/>
-        </w:rPr>
-        <w:t>5.1 Gradual_Text</w:t>
-      </w:r>
-    </w:p>
-    <w:p>
-      <w:pPr>
-        <w:spacing w:before="100" w:beforeAutospacing="1" w:after="100" w:afterAutospacing="1" w:line="240" w:lineRule="auto"/>
-        <w:rPr>
-          <w:rFonts w:eastAsia="Times New Roman" w:cstheme="majorBidi"/>
-          <w:kern w:val="0"/>
-          <w14:ligatures w14:val="none"/>
-        </w:rPr>
-      </w:pPr>
-      <w:r>
-        <w:rPr>
-          <w:rFonts w:eastAsia="Times New Roman" w:cstheme="majorBidi"/>
-          <w:b/>
-          <w:bCs/>
-          <w:kern w:val="0"/>
-          <w14:ligatures w14:val="none"/>
-        </w:rPr>
-        <w:t>File:</w:t>
-      </w:r>
-      <w:r>
-        <w:rPr>
-          <w:rFonts w:eastAsia="Times New Roman" w:cstheme="majorBidi"/>
-          <w:kern w:val="0"/>
-          <w14:ligatures w14:val="none"/>
-        </w:rPr>
-        <w:t xml:space="preserve"> gradual_text.cpp</w:t>
-      </w:r>
-    </w:p>
-    <w:p>
-      <w:pPr>
-        <w:spacing w:before="100" w:beforeAutospacing="1" w:after="100" w:afterAutospacing="1" w:line="240" w:lineRule="auto"/>
-        <w:rPr>
-          <w:rFonts w:eastAsia="Times New Roman" w:cstheme="majorBidi"/>
-          <w:kern w:val="0"/>
-          <w14:ligatures w14:val="none"/>
-        </w:rPr>
-      </w:pPr>
-      <w:r>
-        <w:rPr>
-          <w:rFonts w:eastAsia="Times New Roman" w:cstheme="majorBidi"/>
-          <w:kern w:val="0"/>
-          <w14:ligatures w14:val="none"/>
-        </w:rPr>
-        <w:t>Defines cool_text(text): Iterates characters; prints with flush; uses sleep_until() on incremented steady_clock timestamp.</w:t>
-      </w:r>
-    </w:p>
-    <w:p>
-      <w:pPr>
-        <w:spacing w:before="100" w:beforeAutospacing="1" w:after="100" w:afterAutospacing="1" w:line="240" w:lineRule="auto"/>
-        <w:outlineLvl w:val="1"/>
-        <w:rPr>
-          <w:rFonts w:eastAsia="Times New Roman" w:cstheme="majorBidi"/>
-          <w:b/>
-          <w:bCs/>
-          <w:kern w:val="0"/>
           <w:sz w:val="32"/>
           <w:szCs w:val="32"/>
           <w14:ligatures w14:val="none"/>
         </w:rPr>
-      </w:pPr>
-      <w:r>
-        <w:rPr>
-          <w:rFonts w:eastAsia="Times New Roman" w:cstheme="majorBidi"/>
-          <w:b/>
-          <w:bCs/>
-          <w:kern w:val="0"/>
-          <w:sz w:val="32"/>
-          <w:szCs w:val="32"/>
-          <w14:ligatures w14:val="none"/>
-        </w:rPr>
-        <w:t>6. Data File Formats</w:t>
+        <w:t>. Data File Formats</w:t>
       </w:r>
     </w:p>
     <w:p>
@@ -8685,7 +8138,19 @@
           <w:szCs w:val="32"/>
           <w14:ligatures w14:val="none"/>
         </w:rPr>
-        <w:t>7. Execution Flow</w:t>
+        <w:t>6</w:t>
+      </w:r>
+      <w:r>
+        <w:rPr>
+          <w:rFonts w:eastAsia="Times New Roman" w:cstheme="majorBidi"/>
+          <w:b/>
+          <w:bCs/>
+          <w:kern w:val="0"/>
+          <w:sz w:val="32"/>
+          <w:szCs w:val="32"/>
+          <w14:ligatures w14:val="none"/>
+        </w:rPr>
+        <w:t>. Execution Flow</w:t>
       </w:r>
     </w:p>
     <w:p>
@@ -8822,7 +8287,20 @@
           <w:szCs w:val="32"/>
           <w14:ligatures w14:val="none"/>
         </w:rPr>
-        <w:t>8. Design Justification</w:t>
+        <w:lastRenderedPageBreak/>
+        <w:t>7</w:t>
+      </w:r>
+      <w:r>
+        <w:rPr>
+          <w:rFonts w:eastAsia="Times New Roman" w:cstheme="majorBidi"/>
+          <w:b/>
+          <w:bCs/>
+          <w:kern w:val="0"/>
+          <w:sz w:val="32"/>
+          <w:szCs w:val="32"/>
+          <w14:ligatures w14:val="none"/>
+        </w:rPr>
+        <w:t>. Design Justification</w:t>
       </w:r>
     </w:p>
     <w:p>
@@ -9003,7 +8481,6 @@
         </w:rPr>
         <w:t>in the class breakdown</w:t>
       </w:r>
-      <w:proofErr w:type="gramStart"/>
       <w:r>
         <w:rPr>
           <w:rFonts w:eastAsia="Times New Roman" w:cstheme="majorBidi"/>
@@ -9013,65 +8490,83 @@
           <w:lang w:val="en-US"/>
           <w14:ligatures w14:val="none"/>
         </w:rPr>
-        <w:t>, much</w:t>
-      </w:r>
-      <w:proofErr w:type="gramEnd"/>
-      <w:r>
+        <w:t>, much more detailed discussion in the assignment journal.</w:t>
+      </w:r>
+    </w:p>
+    <w:p>
+      <w:pPr>
+        <w:spacing w:before="100" w:beforeAutospacing="1" w:after="100" w:afterAutospacing="1" w:line="240" w:lineRule="auto"/>
+        <w:outlineLvl w:val="1"/>
         <w:rPr>
           <w:rFonts w:eastAsia="Times New Roman" w:cstheme="majorBidi"/>
           <w:b/>
           <w:bCs/>
           <w:kern w:val="0"/>
-          <w:lang w:val="en-US"/>
-          <w14:ligatures w14:val="none"/>
-        </w:rPr>
-        <w:t xml:space="preserve"> more detailed discussion in the assignment journal.</w:t>
+          <w:sz w:val="32"/>
+          <w:szCs w:val="32"/>
+          <w14:ligatures w14:val="none"/>
+        </w:rPr>
+      </w:pPr>
+      <w:r>
+        <w:rPr>
+          <w:rFonts w:eastAsia="Times New Roman" w:cstheme="majorBidi"/>
+          <w:b/>
+          <w:bCs/>
+          <w:kern w:val="0"/>
+          <w:sz w:val="32"/>
+          <w:szCs w:val="32"/>
+          <w14:ligatures w14:val="none"/>
+        </w:rPr>
+        <w:t>8</w:t>
+      </w:r>
+      <w:r>
+        <w:rPr>
+          <w:rFonts w:eastAsia="Times New Roman" w:cstheme="majorBidi"/>
+          <w:b/>
+          <w:bCs/>
+          <w:kern w:val="0"/>
+          <w:sz w:val="32"/>
+          <w:szCs w:val="32"/>
+          <w14:ligatures w14:val="none"/>
+        </w:rPr>
+        <w:t>. Planned Extensions</w:t>
       </w:r>
     </w:p>
     <w:p>
       <w:pPr>
         <w:spacing w:before="100" w:beforeAutospacing="1" w:after="100" w:afterAutospacing="1" w:line="240" w:lineRule="auto"/>
-        <w:outlineLvl w:val="1"/>
-        <w:rPr>
-          <w:rFonts w:eastAsia="Times New Roman" w:cstheme="majorBidi"/>
-          <w:b/>
-          <w:bCs/>
-          <w:kern w:val="0"/>
-          <w:sz w:val="32"/>
-          <w:szCs w:val="32"/>
-          <w14:ligatures w14:val="none"/>
-        </w:rPr>
-      </w:pPr>
-      <w:r>
-        <w:rPr>
-          <w:rFonts w:eastAsia="Times New Roman" w:cstheme="majorBidi"/>
-          <w:b/>
-          <w:bCs/>
-          <w:kern w:val="0"/>
-          <w:sz w:val="32"/>
-          <w:szCs w:val="32"/>
-          <w14:ligatures w14:val="none"/>
-        </w:rPr>
-        <w:t>9. Planned Extensions</w:t>
-      </w:r>
-    </w:p>
-    <w:p>
-      <w:pPr>
-        <w:spacing w:before="100" w:beforeAutospacing="1" w:after="100" w:afterAutospacing="1" w:line="240" w:lineRule="auto"/>
-        <w:rPr>
-          <w:rFonts w:eastAsia="Times New Roman" w:cstheme="majorBidi"/>
-          <w:kern w:val="0"/>
-          <w14:ligatures w14:val="none"/>
-        </w:rPr>
-      </w:pPr>
-      <w:r>
-        <w:rPr>
-          <w:rFonts w:eastAsia="Times New Roman" w:cstheme="majorBidi"/>
-          <w:kern w:val="0"/>
-          <w:lang w:val="en-US"/>
-          <w14:ligatures w14:val="none"/>
-        </w:rPr>
-        <w:t>In the future, I intend to add</w:t>
+        <w:rPr>
+          <w:rFonts w:eastAsia="Times New Roman" w:cstheme="majorBidi"/>
+          <w:kern w:val="0"/>
+          <w14:ligatures w14:val="none"/>
+        </w:rPr>
+      </w:pPr>
+      <w:r>
+        <w:rPr>
+          <w:rFonts w:eastAsia="Times New Roman" w:cstheme="majorBidi"/>
+          <w:kern w:val="0"/>
+          <w:lang w:val="en-US"/>
+          <w14:ligatures w14:val="none"/>
+        </w:rPr>
+        <w:t xml:space="preserve">In the future, I </w:t>
+      </w:r>
+      <w:r>
+        <w:rPr>
+          <w:rFonts w:eastAsia="Times New Roman" w:cstheme="majorBidi"/>
+          <w:kern w:val="0"/>
+          <w:lang w:val="en-US"/>
+          <w14:ligatures w14:val="none"/>
+        </w:rPr>
+        <w:t>want</w:t>
+      </w:r>
+      <w:r>
+        <w:rPr>
+          <w:rFonts w:eastAsia="Times New Roman" w:cstheme="majorBidi"/>
+          <w:kern w:val="0"/>
+          <w:lang w:val="en-US"/>
+          <w14:ligatures w14:val="none"/>
+        </w:rPr>
+        <w:t xml:space="preserve"> to add</w:t>
       </w:r>
       <w:r>
         <w:rPr>
@@ -9112,6 +8607,30 @@
           <w14:ligatures w14:val="none"/>
         </w:rPr>
         <w:t>event triggers.</w:t>
+      </w:r>
+      <w:r>
+        <w:rPr>
+          <w:rFonts w:eastAsia="Times New Roman" w:cstheme="majorBidi"/>
+          <w:kern w:val="0"/>
+          <w14:ligatures w14:val="none"/>
+        </w:rPr>
+        <w:t xml:space="preserve"> This is expanded upon more in the </w:t>
+      </w:r>
+      <w:r>
+        <w:rPr>
+          <w:rFonts w:eastAsia="Times New Roman" w:cstheme="majorBidi"/>
+          <w:kern w:val="0"/>
+          <w14:ligatures w14:val="none"/>
+        </w:rPr>
+        <w:t xml:space="preserve">last section of the </w:t>
+      </w:r>
+      <w:r>
+        <w:rPr>
+          <w:rFonts w:eastAsia="Times New Roman" w:cstheme="majorBidi"/>
+          <w:kern w:val="0"/>
+          <w14:ligatures w14:val="none"/>
+        </w:rPr>
+        <w:t>journal.</w:t>
       </w:r>
     </w:p>
     <w:p>
@@ -21620,7 +21139,7 @@
         <w:kern w:val="2"/>
         <w:sz w:val="24"/>
         <w:szCs w:val="24"/>
-        <w:lang w:eastAsia="en-US" w:bidi="ar-SA"/>
+        <w:lang w:val="en-SA" w:eastAsia="en-US" w:bidi="ar-SA"/>
         <w14:ligatures w14:val="standardContextual"/>
       </w:rPr>
     </w:rPrDefault>

</xml_diff>